<commit_message>
content added in doc
</commit_message>
<xml_diff>
--- a/React Guide.docx
+++ b/React Guide.docx
@@ -440,34 +440,23 @@
         </w:rPr>
         <w:t xml:space="preserve">Components: Components are the core building block of React apps. </w:t>
       </w:r>
-      <w:proofErr w:type="gramStart"/>
-      <w:r>
-        <w:rPr>
-          <w:rFonts w:cstheme="minorHAnsi"/>
-          <w:color w:val="24292E"/>
-          <w:sz w:val="20"/>
-          <w:szCs w:val="20"/>
-        </w:rPr>
-        <w:t xml:space="preserve">Actually, </w:t>
-      </w:r>
-      <w:r>
-        <w:rPr>
-          <w:rFonts w:cstheme="minorHAnsi"/>
-          <w:color w:val="24292E"/>
-          <w:sz w:val="20"/>
-          <w:szCs w:val="20"/>
-        </w:rPr>
-        <w:t>react</w:t>
-      </w:r>
-      <w:proofErr w:type="gramEnd"/>
-      <w:r>
-        <w:rPr>
-          <w:rFonts w:cstheme="minorHAnsi"/>
-          <w:color w:val="24292E"/>
-          <w:sz w:val="20"/>
-          <w:szCs w:val="20"/>
-        </w:rPr>
-        <w:t xml:space="preserve"> really is just a library for creating components in its core. </w:t>
+      <w:r>
+        <w:rPr>
+          <w:rFonts w:cstheme="minorHAnsi"/>
+          <w:color w:val="24292E"/>
+          <w:sz w:val="20"/>
+          <w:szCs w:val="20"/>
+        </w:rPr>
+        <w:t>React</w:t>
+      </w:r>
+      <w:r>
+        <w:rPr>
+          <w:rFonts w:cstheme="minorHAnsi"/>
+          <w:color w:val="24292E"/>
+          <w:sz w:val="20"/>
+          <w:szCs w:val="20"/>
+        </w:rPr>
+        <w:t xml:space="preserve">  is just a library for creating components in its core. </w:t>
       </w:r>
     </w:p>
     <w:p>
@@ -564,8 +553,6 @@
         </w:rPr>
         <w:t>What is state : State is used to dynamically change value of component.</w:t>
       </w:r>
-      <w:bookmarkStart w:id="0" w:name="_GoBack"/>
-      <w:bookmarkEnd w:id="0"/>
     </w:p>
     <w:p>
       <w:pPr>
@@ -1636,15 +1623,13 @@
           <w:szCs w:val="20"/>
         </w:rPr>
       </w:pPr>
-      <w:proofErr w:type="spellStart"/>
-      <w:r>
-        <w:rPr>
-          <w:sz w:val="20"/>
-          <w:szCs w:val="20"/>
-        </w:rPr>
-        <w:t>Fisrt</w:t>
-      </w:r>
-      <w:proofErr w:type="spellEnd"/>
+      <w:r>
+        <w:rPr>
+          <w:sz w:val="20"/>
+          <w:szCs w:val="20"/>
+        </w:rPr>
+        <w:t>First</w:t>
+      </w:r>
       <w:r>
         <w:rPr>
           <w:sz w:val="20"/>
@@ -1652,15 +1637,13 @@
         </w:rPr>
         <w:t xml:space="preserve"> </w:t>
       </w:r>
-      <w:proofErr w:type="spellStart"/>
-      <w:r>
-        <w:rPr>
-          <w:sz w:val="20"/>
-          <w:szCs w:val="20"/>
-        </w:rPr>
-        <w:t>imprort</w:t>
-      </w:r>
-      <w:proofErr w:type="spellEnd"/>
+      <w:r>
+        <w:rPr>
+          <w:sz w:val="20"/>
+          <w:szCs w:val="20"/>
+        </w:rPr>
+        <w:t>import</w:t>
+      </w:r>
       <w:r>
         <w:rPr>
           <w:sz w:val="20"/>
@@ -1753,7 +1736,23 @@
           <w:sz w:val="20"/>
           <w:szCs w:val="20"/>
         </w:rPr>
-        <w:t>usestate</w:t>
+        <w:t>use</w:t>
+      </w:r>
+      <w:r>
+        <w:rPr>
+          <w:sz w:val="20"/>
+          <w:szCs w:val="20"/>
+        </w:rPr>
+        <w:t>S</w:t>
+      </w:r>
+      <w:bookmarkStart w:id="0" w:name="_GoBack"/>
+      <w:bookmarkEnd w:id="0"/>
+      <w:r>
+        <w:rPr>
+          <w:sz w:val="20"/>
+          <w:szCs w:val="20"/>
+        </w:rPr>
+        <w:t>tate</w:t>
       </w:r>
       <w:proofErr w:type="spellEnd"/>
       <w:r>

</xml_diff>